<commit_message>
Final push after acceptance
</commit_message>
<xml_diff>
--- a/ejor_submission/R&R/Highlights.docx
+++ b/ejor_submission/R&R/Highlights.docx
@@ -10,13 +10,19 @@
     <w:p/>
     <w:p>
       <w:r>
-        <w:t xml:space="preserve">-Solar panels should not be considered commodities due to considerable quality differences between manufacturers. </w:t>
+        <w:t>-Solar panels should not be considered commodities due to</w:t>
+      </w:r>
+      <w:r>
+        <w:t xml:space="preserve"> </w:t>
+      </w:r>
+      <w:r>
+        <w:t>quality differences</w:t>
       </w:r>
     </w:p>
     <w:p/>
     <w:p>
       <w:r>
-        <w:t xml:space="preserve">-Evidence of informational asymmetry is found in the market for solar panels, which could lead to persistence of quality differences in the market. </w:t>
+        <w:t xml:space="preserve">-Evidence of informational asymmetry is found in the market for solar panels </w:t>
       </w:r>
     </w:p>
     <w:p/>
@@ -25,13 +31,19 @@
         <w:t>-</w:t>
       </w:r>
       <w:r>
-        <w:t>Host-owned solar panels tend to show lower average quality than those that are leased.</w:t>
+        <w:t>Host-owned solar panels tend to show lower average quality than</w:t>
+      </w:r>
+      <w:r>
+        <w:t xml:space="preserve"> </w:t>
+      </w:r>
+      <w:r>
+        <w:t>leased</w:t>
+      </w:r>
+      <w:r>
+        <w:t xml:space="preserve"> panels</w:t>
       </w:r>
       <w:bookmarkStart w:id="0" w:name="_GoBack"/>
       <w:bookmarkEnd w:id="0"/>
-      <w:r>
-        <w:t xml:space="preserve"> </w:t>
-      </w:r>
     </w:p>
     <w:sectPr>
       <w:pgSz w:w="11900" w:h="16840"/>
@@ -282,6 +294,7 @@
     <w:lsdException w:name="HTML Sample" w:semiHidden="1" w:unhideWhenUsed="1"/>
     <w:lsdException w:name="HTML Typewriter" w:semiHidden="1" w:unhideWhenUsed="1"/>
     <w:lsdException w:name="HTML Variable" w:semiHidden="1" w:unhideWhenUsed="1"/>
+    <w:lsdException w:name="Normal Table" w:semiHidden="1" w:unhideWhenUsed="1"/>
     <w:lsdException w:name="annotation subject" w:semiHidden="1" w:unhideWhenUsed="1"/>
     <w:lsdException w:name="No List" w:semiHidden="1" w:unhideWhenUsed="1"/>
     <w:lsdException w:name="Outline List 1" w:semiHidden="1" w:unhideWhenUsed="1"/>
@@ -328,8 +341,10 @@
     <w:lsdException w:name="Table Subtle 2" w:semiHidden="1" w:unhideWhenUsed="1"/>
     <w:lsdException w:name="Table Web 1" w:semiHidden="1" w:unhideWhenUsed="1"/>
     <w:lsdException w:name="Table Web 2" w:semiHidden="1" w:unhideWhenUsed="1"/>
+    <w:lsdException w:name="Table Web 3" w:semiHidden="1" w:unhideWhenUsed="1"/>
     <w:lsdException w:name="Balloon Text" w:semiHidden="1" w:unhideWhenUsed="1"/>
     <w:lsdException w:name="Table Grid" w:uiPriority="39"/>
+    <w:lsdException w:name="Table Theme" w:semiHidden="1" w:unhideWhenUsed="1"/>
     <w:lsdException w:name="Placeholder Text" w:semiHidden="1"/>
     <w:lsdException w:name="No Spacing" w:uiPriority="1" w:qFormat="1"/>
     <w:lsdException w:name="Light Shading" w:uiPriority="60"/>

</xml_diff>